<commit_message>
Ang prezentacja - finish; Zarządzanie - pierwsze komletne notatki
</commit_message>
<xml_diff>
--- a/Egzaminy doktorskie/angielski/DoctorialExam_EnglishNotes.docx
+++ b/Egzaminy doktorskie/angielski/DoctorialExam_EnglishNotes.docx
@@ -4,7 +4,7 @@
   <w:body>
     <w:p>
       <w:pPr>
-        <w:pStyle w:val="Akapitzlist"/>
+        <w:pStyle w:val="ListParagraph"/>
         <w:numPr>
           <w:ilvl w:val="0"/>
           <w:numId w:val="1"/>
@@ -24,7 +24,7 @@
     </w:p>
     <w:p>
       <w:pPr>
-        <w:pStyle w:val="Akapitzlist"/>
+        <w:pStyle w:val="ListParagraph"/>
         <w:numPr>
           <w:ilvl w:val="0"/>
           <w:numId w:val="1"/>
@@ -84,7 +84,7 @@
     </w:p>
     <w:p>
       <w:pPr>
-        <w:pStyle w:val="Akapitzlist"/>
+        <w:pStyle w:val="ListParagraph"/>
         <w:numPr>
           <w:ilvl w:val="0"/>
           <w:numId w:val="3"/>
@@ -128,7 +128,7 @@
     </w:p>
     <w:p>
       <w:pPr>
-        <w:pStyle w:val="Akapitzlist"/>
+        <w:pStyle w:val="ListParagraph"/>
         <w:numPr>
           <w:ilvl w:val="0"/>
           <w:numId w:val="3"/>
@@ -146,7 +146,7 @@
     </w:p>
     <w:p>
       <w:pPr>
-        <w:pStyle w:val="Akapitzlist"/>
+        <w:pStyle w:val="ListParagraph"/>
         <w:numPr>
           <w:ilvl w:val="0"/>
           <w:numId w:val="3"/>
@@ -164,7 +164,7 @@
     </w:p>
     <w:p>
       <w:pPr>
-        <w:pStyle w:val="Akapitzlist"/>
+        <w:pStyle w:val="ListParagraph"/>
         <w:numPr>
           <w:ilvl w:val="0"/>
           <w:numId w:val="3"/>
@@ -308,7 +308,7 @@
     </w:p>
     <w:p>
       <w:pPr>
-        <w:pStyle w:val="Akapitzlist"/>
+        <w:pStyle w:val="ListParagraph"/>
         <w:numPr>
           <w:ilvl w:val="0"/>
           <w:numId w:val="3"/>
@@ -339,12 +339,48 @@
         <w:rPr>
           <w:lang w:val="en-GB"/>
         </w:rPr>
-        <w:t>is in the Nordea – polish branch of Nordic bank which is currently only delivering wide range of business support functions but not having a commercial banking unit in Poland.</w:t>
+        <w:t>is in Nordea</w:t>
+      </w:r>
+      <w:r>
+        <w:rPr>
+          <w:lang w:val="en-GB"/>
+        </w:rPr>
+        <w:t xml:space="preserve"> Poland</w:t>
+      </w:r>
+      <w:r>
+        <w:rPr>
+          <w:lang w:val="en-GB"/>
+        </w:rPr>
+        <w:t xml:space="preserve"> – polish branch of Nordic bank which is currently delivering wide range of business support functions </w:t>
+      </w:r>
+      <w:r>
+        <w:rPr>
+          <w:lang w:val="en-GB"/>
+        </w:rPr>
+        <w:t xml:space="preserve">to the corporation </w:t>
+      </w:r>
+      <w:r>
+        <w:rPr>
+          <w:lang w:val="en-GB"/>
+        </w:rPr>
+        <w:t>but not having a</w:t>
+      </w:r>
+      <w:r>
+        <w:rPr>
+          <w:lang w:val="en-GB"/>
+        </w:rPr>
+        <w:t>ny</w:t>
+      </w:r>
+      <w:r>
+        <w:rPr>
+          <w:lang w:val="en-GB"/>
+        </w:rPr>
+        <w:t xml:space="preserve"> commercial banking unit in Poland.</w:t>
       </w:r>
     </w:p>
     <w:p>
       <w:pPr>
-        <w:pStyle w:val="Akapitzlist"/>
+        <w:pStyle w:val="ListParagraph"/>
         <w:numPr>
           <w:ilvl w:val="0"/>
           <w:numId w:val="3"/>
@@ -357,12 +393,24 @@
         <w:rPr>
           <w:lang w:val="en-GB"/>
         </w:rPr>
-        <w:t>I started in the role of analytic in the IT Procurement team where I was focusing on preparing complex financial analysis called business case for various big projects. There I did master my Excel skills while being part of a huge impact projects. It became for me fantastic opportunity to observe very talented high level procurement professionals and project managers working under high pressure.</w:t>
+        <w:t>I started in the role of analytic in the IT Procurement team where I was focusing on preparing complex financial analysis called business case</w:t>
+      </w:r>
+      <w:r>
+        <w:rPr>
+          <w:lang w:val="en-GB"/>
+        </w:rPr>
+        <w:t>s</w:t>
+      </w:r>
+      <w:r>
+        <w:rPr>
+          <w:lang w:val="en-GB"/>
+        </w:rPr>
+        <w:t xml:space="preserve"> for various big projects. There I did master my Excel skills while being part of a huge impact projects. It became for me fantastic opportunity to observe very talented high level procurement professionals and project managers working under high pressure.</w:t>
       </w:r>
     </w:p>
     <w:p>
       <w:pPr>
-        <w:pStyle w:val="Akapitzlist"/>
+        <w:pStyle w:val="ListParagraph"/>
         <w:numPr>
           <w:ilvl w:val="0"/>
           <w:numId w:val="3"/>
@@ -1090,17 +1138,17 @@
     <w:lsdException w:name="Unresolved Mention" w:semiHidden="1" w:unhideWhenUsed="1"/>
     <w:lsdException w:name="Smart Link" w:semiHidden="1" w:unhideWhenUsed="1"/>
   </w:latentStyles>
-  <w:style w:type="paragraph" w:default="1" w:styleId="Normalny">
+  <w:style w:type="paragraph" w:default="1" w:styleId="Normal">
     <w:name w:val="Normal"/>
     <w:qFormat/>
   </w:style>
-  <w:style w:type="character" w:default="1" w:styleId="Domylnaczcionkaakapitu">
+  <w:style w:type="character" w:default="1" w:styleId="DefaultParagraphFont">
     <w:name w:val="Default Paragraph Font"/>
     <w:uiPriority w:val="1"/>
     <w:semiHidden/>
     <w:unhideWhenUsed/>
   </w:style>
-  <w:style w:type="table" w:default="1" w:styleId="Standardowy">
+  <w:style w:type="table" w:default="1" w:styleId="TableNormal">
     <w:name w:val="Normal Table"/>
     <w:uiPriority w:val="99"/>
     <w:semiHidden/>
@@ -1115,7 +1163,7 @@
       </w:tblCellMar>
     </w:tblPr>
   </w:style>
-  <w:style w:type="numbering" w:default="1" w:styleId="Bezlisty">
+  <w:style w:type="numbering" w:default="1" w:styleId="NoList">
     <w:name w:val="No List"/>
     <w:uiPriority w:val="99"/>
     <w:semiHidden/>
@@ -1123,7 +1171,7 @@
   </w:style>
   <w:style w:type="paragraph" w:customStyle="1" w:styleId="TekstTabeli">
     <w:name w:val="TekstTabeli"/>
-    <w:basedOn w:val="Normalny"/>
+    <w:basedOn w:val="Normal"/>
     <w:link w:val="TekstTabeliZnak"/>
     <w:autoRedefine/>
     <w:qFormat/>
@@ -1139,7 +1187,7 @@
   </w:style>
   <w:style w:type="character" w:customStyle="1" w:styleId="TekstTabeliZnak">
     <w:name w:val="TekstTabeli Znak"/>
-    <w:basedOn w:val="Domylnaczcionkaakapitu"/>
+    <w:basedOn w:val="DefaultParagraphFont"/>
     <w:link w:val="TekstTabeli"/>
     <w:rsid w:val="007A2D31"/>
     <w:rPr>
@@ -1147,9 +1195,9 @@
       <w:lang w:val="en-US" w:bidi="en-US"/>
     </w:rPr>
   </w:style>
-  <w:style w:type="paragraph" w:styleId="Akapitzlist">
+  <w:style w:type="paragraph" w:styleId="ListParagraph">
     <w:name w:val="List Paragraph"/>
-    <w:basedOn w:val="Normalny"/>
+    <w:basedOn w:val="Normal"/>
     <w:uiPriority w:val="34"/>
     <w:qFormat/>
     <w:rsid w:val="000E3F33"/>

</xml_diff>